<commit_message>
Add note for README
</commit_message>
<xml_diff>
--- a/Java/Danh_sach_Code_PTIT.docx
+++ b/Java/Danh_sach_Code_PTIT.docx
@@ -1596,14 +1596,14 @@
         <w:tc>
           <w:tcPr>
             <w:tcW w:type="dxa" w:w="1728"/>
-            <w:shd w:fill="FF7F7F"/>
-          </w:tcPr>
-          <w:p>
-            <w:pPr>
-              <w:jc w:val="center"/>
-            </w:pPr>
-            <w:r>
-              <w:t>WA</w:t>
+            <w:shd w:fill="9FE2BF"/>
+          </w:tcPr>
+          <w:p>
+            <w:pPr>
+              <w:jc w:val="center"/>
+            </w:pPr>
+            <w:r>
+              <w:t>AC</w:t>
             </w:r>
           </w:p>
         </w:tc>

</xml_diff>

<commit_message>
Add ON/OFF display password and Refresh page before collecting
</commit_message>
<xml_diff>
--- a/Java/Danh_sach_Code_PTIT.docx
+++ b/Java/Danh_sach_Code_PTIT.docx
@@ -984,14 +984,14 @@
         <w:tc>
           <w:tcPr>
             <w:tcW w:type="dxa" w:w="1728"/>
-            <w:shd w:fill="9FE2BF"/>
-          </w:tcPr>
-          <w:p>
-            <w:pPr>
-              <w:jc w:val="center"/>
-            </w:pPr>
-            <w:r>
-              <w:t>AC</w:t>
+            <w:shd w:fill="FF7F7F"/>
+          </w:tcPr>
+          <w:p>
+            <w:pPr>
+              <w:jc w:val="center"/>
+            </w:pPr>
+            <w:r>
+              <w:t>WA</w:t>
             </w:r>
           </w:p>
         </w:tc>
@@ -1188,14 +1188,14 @@
         <w:tc>
           <w:tcPr>
             <w:tcW w:type="dxa" w:w="1728"/>
-            <w:shd w:fill="9FE2BF"/>
-          </w:tcPr>
-          <w:p>
-            <w:pPr>
-              <w:jc w:val="center"/>
-            </w:pPr>
-            <w:r>
-              <w:t>AC</w:t>
+            <w:shd w:fill="FF7F7F"/>
+          </w:tcPr>
+          <w:p>
+            <w:pPr>
+              <w:jc w:val="center"/>
+            </w:pPr>
+            <w:r>
+              <w:t>WA</w:t>
             </w:r>
           </w:p>
         </w:tc>
@@ -1528,14 +1528,14 @@
         <w:tc>
           <w:tcPr>
             <w:tcW w:type="dxa" w:w="1728"/>
-            <w:shd w:fill="9FE2BF"/>
-          </w:tcPr>
-          <w:p>
-            <w:pPr>
-              <w:jc w:val="center"/>
-            </w:pPr>
-            <w:r>
-              <w:t>AC</w:t>
+            <w:shd w:fill="FF7F7F"/>
+          </w:tcPr>
+          <w:p>
+            <w:pPr>
+              <w:jc w:val="center"/>
+            </w:pPr>
+            <w:r>
+              <w:t>WA</w:t>
             </w:r>
           </w:p>
         </w:tc>
@@ -1596,14 +1596,14 @@
         <w:tc>
           <w:tcPr>
             <w:tcW w:type="dxa" w:w="1728"/>
-            <w:shd w:fill="9FE2BF"/>
-          </w:tcPr>
-          <w:p>
-            <w:pPr>
-              <w:jc w:val="center"/>
-            </w:pPr>
-            <w:r>
-              <w:t>AC</w:t>
+            <w:shd w:fill="FF7F7F"/>
+          </w:tcPr>
+          <w:p>
+            <w:pPr>
+              <w:jc w:val="center"/>
+            </w:pPr>
+            <w:r>
+              <w:t>WA</w:t>
             </w:r>
           </w:p>
         </w:tc>
@@ -1732,14 +1732,14 @@
         <w:tc>
           <w:tcPr>
             <w:tcW w:type="dxa" w:w="1728"/>
-            <w:shd w:fill="9FE2BF"/>
-          </w:tcPr>
-          <w:p>
-            <w:pPr>
-              <w:jc w:val="center"/>
-            </w:pPr>
-            <w:r>
-              <w:t>AC</w:t>
+            <w:shd w:fill="FF7F7F"/>
+          </w:tcPr>
+          <w:p>
+            <w:pPr>
+              <w:jc w:val="center"/>
+            </w:pPr>
+            <w:r>
+              <w:t>WA</w:t>
             </w:r>
           </w:p>
         </w:tc>
@@ -1868,14 +1868,14 @@
         <w:tc>
           <w:tcPr>
             <w:tcW w:type="dxa" w:w="1728"/>
-            <w:shd w:fill="9FE2BF"/>
-          </w:tcPr>
-          <w:p>
-            <w:pPr>
-              <w:jc w:val="center"/>
-            </w:pPr>
-            <w:r>
-              <w:t>AC</w:t>
+            <w:shd w:fill="FF7F7F"/>
+          </w:tcPr>
+          <w:p>
+            <w:pPr>
+              <w:jc w:val="center"/>
+            </w:pPr>
+            <w:r>
+              <w:t>WA</w:t>
             </w:r>
           </w:p>
         </w:tc>
@@ -2208,14 +2208,14 @@
         <w:tc>
           <w:tcPr>
             <w:tcW w:type="dxa" w:w="1728"/>
-            <w:shd w:fill="9FE2BF"/>
-          </w:tcPr>
-          <w:p>
-            <w:pPr>
-              <w:jc w:val="center"/>
-            </w:pPr>
-            <w:r>
-              <w:t>AC</w:t>
+            <w:shd w:fill="FF7F7F"/>
+          </w:tcPr>
+          <w:p>
+            <w:pPr>
+              <w:jc w:val="center"/>
+            </w:pPr>
+            <w:r>
+              <w:t>WA</w:t>
             </w:r>
           </w:p>
         </w:tc>
@@ -2276,14 +2276,14 @@
         <w:tc>
           <w:tcPr>
             <w:tcW w:type="dxa" w:w="1728"/>
-            <w:shd w:fill="9FE2BF"/>
-          </w:tcPr>
-          <w:p>
-            <w:pPr>
-              <w:jc w:val="center"/>
-            </w:pPr>
-            <w:r>
-              <w:t>AC</w:t>
+            <w:shd w:fill="FF7F7F"/>
+          </w:tcPr>
+          <w:p>
+            <w:pPr>
+              <w:jc w:val="center"/>
+            </w:pPr>
+            <w:r>
+              <w:t>WA</w:t>
             </w:r>
           </w:p>
         </w:tc>
@@ -2344,14 +2344,14 @@
         <w:tc>
           <w:tcPr>
             <w:tcW w:type="dxa" w:w="1728"/>
-            <w:shd w:fill="9FE2BF"/>
-          </w:tcPr>
-          <w:p>
-            <w:pPr>
-              <w:jc w:val="center"/>
-            </w:pPr>
-            <w:r>
-              <w:t>AC</w:t>
+            <w:shd w:fill="FF7F7F"/>
+          </w:tcPr>
+          <w:p>
+            <w:pPr>
+              <w:jc w:val="center"/>
+            </w:pPr>
+            <w:r>
+              <w:t>WA</w:t>
             </w:r>
           </w:p>
         </w:tc>
@@ -2616,14 +2616,14 @@
         <w:tc>
           <w:tcPr>
             <w:tcW w:type="dxa" w:w="1728"/>
-            <w:shd w:fill="9FE2BF"/>
-          </w:tcPr>
-          <w:p>
-            <w:pPr>
-              <w:jc w:val="center"/>
-            </w:pPr>
-            <w:r>
-              <w:t>AC</w:t>
+            <w:shd w:fill="FF7F7F"/>
+          </w:tcPr>
+          <w:p>
+            <w:pPr>
+              <w:jc w:val="center"/>
+            </w:pPr>
+            <w:r>
+              <w:t>WA</w:t>
             </w:r>
           </w:p>
         </w:tc>
@@ -2684,14 +2684,14 @@
         <w:tc>
           <w:tcPr>
             <w:tcW w:type="dxa" w:w="1728"/>
-            <w:shd w:fill="9FE2BF"/>
-          </w:tcPr>
-          <w:p>
-            <w:pPr>
-              <w:jc w:val="center"/>
-            </w:pPr>
-            <w:r>
-              <w:t>AC</w:t>
+            <w:shd w:fill="FF7F7F"/>
+          </w:tcPr>
+          <w:p>
+            <w:pPr>
+              <w:jc w:val="center"/>
+            </w:pPr>
+            <w:r>
+              <w:t>WA</w:t>
             </w:r>
           </w:p>
         </w:tc>
@@ -2752,14 +2752,14 @@
         <w:tc>
           <w:tcPr>
             <w:tcW w:type="dxa" w:w="1728"/>
-            <w:shd w:fill="9FE2BF"/>
-          </w:tcPr>
-          <w:p>
-            <w:pPr>
-              <w:jc w:val="center"/>
-            </w:pPr>
-            <w:r>
-              <w:t>AC</w:t>
+            <w:shd w:fill="FF7F7F"/>
+          </w:tcPr>
+          <w:p>
+            <w:pPr>
+              <w:jc w:val="center"/>
+            </w:pPr>
+            <w:r>
+              <w:t>WA</w:t>
             </w:r>
           </w:p>
         </w:tc>
@@ -4316,14 +4316,14 @@
         <w:tc>
           <w:tcPr>
             <w:tcW w:type="dxa" w:w="1728"/>
-            <w:shd w:fill="9FE2BF"/>
-          </w:tcPr>
-          <w:p>
-            <w:pPr>
-              <w:jc w:val="center"/>
-            </w:pPr>
-            <w:r>
-              <w:t>AC</w:t>
+            <w:shd w:fill="FF7F7F"/>
+          </w:tcPr>
+          <w:p>
+            <w:pPr>
+              <w:jc w:val="center"/>
+            </w:pPr>
+            <w:r>
+              <w:t>WA</w:t>
             </w:r>
           </w:p>
         </w:tc>
@@ -4384,14 +4384,14 @@
         <w:tc>
           <w:tcPr>
             <w:tcW w:type="dxa" w:w="1728"/>
-            <w:shd w:fill="9FE2BF"/>
-          </w:tcPr>
-          <w:p>
-            <w:pPr>
-              <w:jc w:val="center"/>
-            </w:pPr>
-            <w:r>
-              <w:t>AC</w:t>
+            <w:shd w:fill="FF7F7F"/>
+          </w:tcPr>
+          <w:p>
+            <w:pPr>
+              <w:jc w:val="center"/>
+            </w:pPr>
+            <w:r>
+              <w:t>WA</w:t>
             </w:r>
           </w:p>
         </w:tc>
@@ -4452,14 +4452,14 @@
         <w:tc>
           <w:tcPr>
             <w:tcW w:type="dxa" w:w="1728"/>
-            <w:shd w:fill="9FE2BF"/>
-          </w:tcPr>
-          <w:p>
-            <w:pPr>
-              <w:jc w:val="center"/>
-            </w:pPr>
-            <w:r>
-              <w:t>AC</w:t>
+            <w:shd w:fill="FF7F7F"/>
+          </w:tcPr>
+          <w:p>
+            <w:pPr>
+              <w:jc w:val="center"/>
+            </w:pPr>
+            <w:r>
+              <w:t>WA</w:t>
             </w:r>
           </w:p>
         </w:tc>
@@ -4520,14 +4520,14 @@
         <w:tc>
           <w:tcPr>
             <w:tcW w:type="dxa" w:w="1728"/>
-            <w:shd w:fill="9FE2BF"/>
-          </w:tcPr>
-          <w:p>
-            <w:pPr>
-              <w:jc w:val="center"/>
-            </w:pPr>
-            <w:r>
-              <w:t>AC</w:t>
+            <w:shd w:fill="FF7F7F"/>
+          </w:tcPr>
+          <w:p>
+            <w:pPr>
+              <w:jc w:val="center"/>
+            </w:pPr>
+            <w:r>
+              <w:t>WA</w:t>
             </w:r>
           </w:p>
         </w:tc>
@@ -4588,14 +4588,14 @@
         <w:tc>
           <w:tcPr>
             <w:tcW w:type="dxa" w:w="1728"/>
-            <w:shd w:fill="9FE2BF"/>
-          </w:tcPr>
-          <w:p>
-            <w:pPr>
-              <w:jc w:val="center"/>
-            </w:pPr>
-            <w:r>
-              <w:t>AC</w:t>
+            <w:shd w:fill="FF7F7F"/>
+          </w:tcPr>
+          <w:p>
+            <w:pPr>
+              <w:jc w:val="center"/>
+            </w:pPr>
+            <w:r>
+              <w:t>WA</w:t>
             </w:r>
           </w:p>
         </w:tc>
@@ -4724,14 +4724,14 @@
         <w:tc>
           <w:tcPr>
             <w:tcW w:type="dxa" w:w="1728"/>
-            <w:shd w:fill="9FE2BF"/>
-          </w:tcPr>
-          <w:p>
-            <w:pPr>
-              <w:jc w:val="center"/>
-            </w:pPr>
-            <w:r>
-              <w:t>AC</w:t>
+            <w:shd w:fill="FF7F7F"/>
+          </w:tcPr>
+          <w:p>
+            <w:pPr>
+              <w:jc w:val="center"/>
+            </w:pPr>
+            <w:r>
+              <w:t>WA</w:t>
             </w:r>
           </w:p>
         </w:tc>
@@ -4792,14 +4792,14 @@
         <w:tc>
           <w:tcPr>
             <w:tcW w:type="dxa" w:w="1728"/>
-            <w:shd w:fill="9FE2BF"/>
-          </w:tcPr>
-          <w:p>
-            <w:pPr>
-              <w:jc w:val="center"/>
-            </w:pPr>
-            <w:r>
-              <w:t>AC</w:t>
+            <w:shd w:fill="FF7F7F"/>
+          </w:tcPr>
+          <w:p>
+            <w:pPr>
+              <w:jc w:val="center"/>
+            </w:pPr>
+            <w:r>
+              <w:t>WA</w:t>
             </w:r>
           </w:p>
         </w:tc>
@@ -4860,14 +4860,14 @@
         <w:tc>
           <w:tcPr>
             <w:tcW w:type="dxa" w:w="1728"/>
-            <w:shd w:fill="9FE2BF"/>
-          </w:tcPr>
-          <w:p>
-            <w:pPr>
-              <w:jc w:val="center"/>
-            </w:pPr>
-            <w:r>
-              <w:t>AC</w:t>
+            <w:shd w:fill="FF7F7F"/>
+          </w:tcPr>
+          <w:p>
+            <w:pPr>
+              <w:jc w:val="center"/>
+            </w:pPr>
+            <w:r>
+              <w:t>WA</w:t>
             </w:r>
           </w:p>
         </w:tc>
@@ -4928,14 +4928,14 @@
         <w:tc>
           <w:tcPr>
             <w:tcW w:type="dxa" w:w="1728"/>
-            <w:shd w:fill="9FE2BF"/>
-          </w:tcPr>
-          <w:p>
-            <w:pPr>
-              <w:jc w:val="center"/>
-            </w:pPr>
-            <w:r>
-              <w:t>AC</w:t>
+            <w:shd w:fill="FF7F7F"/>
+          </w:tcPr>
+          <w:p>
+            <w:pPr>
+              <w:jc w:val="center"/>
+            </w:pPr>
+            <w:r>
+              <w:t>WA</w:t>
             </w:r>
           </w:p>
         </w:tc>
@@ -5064,14 +5064,14 @@
         <w:tc>
           <w:tcPr>
             <w:tcW w:type="dxa" w:w="1728"/>
-            <w:shd w:fill="9FE2BF"/>
-          </w:tcPr>
-          <w:p>
-            <w:pPr>
-              <w:jc w:val="center"/>
-            </w:pPr>
-            <w:r>
-              <w:t>AC</w:t>
+            <w:shd w:fill="FF7F7F"/>
+          </w:tcPr>
+          <w:p>
+            <w:pPr>
+              <w:jc w:val="center"/>
+            </w:pPr>
+            <w:r>
+              <w:t>WA</w:t>
             </w:r>
           </w:p>
         </w:tc>
@@ -5132,14 +5132,14 @@
         <w:tc>
           <w:tcPr>
             <w:tcW w:type="dxa" w:w="1728"/>
-            <w:shd w:fill="9FE2BF"/>
-          </w:tcPr>
-          <w:p>
-            <w:pPr>
-              <w:jc w:val="center"/>
-            </w:pPr>
-            <w:r>
-              <w:t>AC</w:t>
+            <w:shd w:fill="FF7F7F"/>
+          </w:tcPr>
+          <w:p>
+            <w:pPr>
+              <w:jc w:val="center"/>
+            </w:pPr>
+            <w:r>
+              <w:t>WA</w:t>
             </w:r>
           </w:p>
         </w:tc>
@@ -5336,14 +5336,14 @@
         <w:tc>
           <w:tcPr>
             <w:tcW w:type="dxa" w:w="1728"/>
-            <w:shd w:fill="9FE2BF"/>
-          </w:tcPr>
-          <w:p>
-            <w:pPr>
-              <w:jc w:val="center"/>
-            </w:pPr>
-            <w:r>
-              <w:t>AC</w:t>
+            <w:shd w:fill="FF7F7F"/>
+          </w:tcPr>
+          <w:p>
+            <w:pPr>
+              <w:jc w:val="center"/>
+            </w:pPr>
+            <w:r>
+              <w:t>WA</w:t>
             </w:r>
           </w:p>
         </w:tc>
@@ -5404,14 +5404,14 @@
         <w:tc>
           <w:tcPr>
             <w:tcW w:type="dxa" w:w="1728"/>
-            <w:shd w:fill="9FE2BF"/>
-          </w:tcPr>
-          <w:p>
-            <w:pPr>
-              <w:jc w:val="center"/>
-            </w:pPr>
-            <w:r>
-              <w:t>AC</w:t>
+            <w:shd w:fill="FF7F7F"/>
+          </w:tcPr>
+          <w:p>
+            <w:pPr>
+              <w:jc w:val="center"/>
+            </w:pPr>
+            <w:r>
+              <w:t>WA</w:t>
             </w:r>
           </w:p>
         </w:tc>
@@ -5472,14 +5472,14 @@
         <w:tc>
           <w:tcPr>
             <w:tcW w:type="dxa" w:w="1728"/>
-            <w:shd w:fill="9FE2BF"/>
-          </w:tcPr>
-          <w:p>
-            <w:pPr>
-              <w:jc w:val="center"/>
-            </w:pPr>
-            <w:r>
-              <w:t>AC</w:t>
+            <w:shd w:fill="FF7F7F"/>
+          </w:tcPr>
+          <w:p>
+            <w:pPr>
+              <w:jc w:val="center"/>
+            </w:pPr>
+            <w:r>
+              <w:t>WA</w:t>
             </w:r>
           </w:p>
         </w:tc>

</xml_diff>